<commit_message>
update: subir o projeto e buscar o que tem online.
</commit_message>
<xml_diff>
--- a/DocumentosDiversos/Composicao_do_Grupo.docx
+++ b/DocumentosDiversos/Composicao_do_Grupo.docx
@@ -43,6 +43,36 @@
       </w:pPr>
       <w:r>
         <w:t>ARNALDO BEZERRA DE ARAUJO JUNIOR</w:t>
+      </w:r>
+      <w:r>
+        <w:br/>
+      </w:r>
+      <w:r>
+        <w:t>BRUNO VIEIRA DE MELO AGUIAR</w:t>
+      </w:r>
+    </w:p>
+    <w:p>
+      <w:pPr>
+        <w:jc w:val="center"/>
+      </w:pPr>
+      <w:r>
+        <w:t>LUCAS ALVES DOS SANTOS</w:t>
+      </w:r>
+    </w:p>
+    <w:p>
+      <w:pPr>
+        <w:jc w:val="center"/>
+      </w:pPr>
+      <w:r>
+        <w:t>LUCAS MACEDO LEAL</w:t>
+      </w:r>
+    </w:p>
+    <w:p>
+      <w:pPr>
+        <w:jc w:val="center"/>
+      </w:pPr>
+      <w:r>
+        <w:t>ROBSON DANTE GONZAGA SANTANA</w:t>
       </w:r>
     </w:p>
     <w:sectPr>

</xml_diff>